<commit_message>
Revisão do relatório parcial
Por YNB
</commit_message>
<xml_diff>
--- a/Relatório Parcial/Relatório PARCIAL PIBEX 2020.docx
+++ b/Relatório Parcial/Relatório PARCIAL PIBEX 2020.docx
@@ -1,6 +1,6 @@
 
 <file path=word/document.xml><?xml version="1.0" encoding="utf-8"?>
-<w:document xmlns:wpc="http://schemas.microsoft.com/office/word/2010/wordprocessingCanvas" xmlns:mc="http://schemas.openxmlformats.org/markup-compatibility/2006" xmlns:o="urn:schemas-microsoft-com:office:office" xmlns:r="http://schemas.openxmlformats.org/officeDocument/2006/relationships" xmlns:m="http://schemas.openxmlformats.org/officeDocument/2006/math" xmlns:v="urn:schemas-microsoft-com:vml" xmlns:wp14="http://schemas.microsoft.com/office/word/2010/wordprocessingDrawing" xmlns:wp="http://schemas.openxmlformats.org/drawingml/2006/wordprocessingDrawing" xmlns:w10="urn:schemas-microsoft-com:office:word" xmlns:w="http://schemas.openxmlformats.org/wordprocessingml/2006/main" xmlns:w14="http://schemas.microsoft.com/office/word/2010/wordml" xmlns:w15="http://schemas.microsoft.com/office/word/2012/wordml" xmlns:wpg="http://schemas.microsoft.com/office/word/2010/wordprocessingGroup" xmlns:wpi="http://schemas.microsoft.com/office/word/2010/wordprocessingInk" xmlns:wne="http://schemas.microsoft.com/office/word/2006/wordml" xmlns:wps="http://schemas.microsoft.com/office/word/2010/wordprocessingShape" mc:Ignorable="w14 w15 wp14">
+<w:document xmlns:wpc="http://schemas.microsoft.com/office/word/2010/wordprocessingCanvas" xmlns:cx="http://schemas.microsoft.com/office/drawing/2014/chartex" xmlns:cx1="http://schemas.microsoft.com/office/drawing/2015/9/8/chartex" xmlns:cx2="http://schemas.microsoft.com/office/drawing/2015/10/21/chartex" xmlns:cx3="http://schemas.microsoft.com/office/drawing/2016/5/9/chartex" xmlns:cx4="http://schemas.microsoft.com/office/drawing/2016/5/10/chartex" xmlns:cx5="http://schemas.microsoft.com/office/drawing/2016/5/11/chartex" xmlns:cx6="http://schemas.microsoft.com/office/drawing/2016/5/12/chartex" xmlns:cx7="http://schemas.microsoft.com/office/drawing/2016/5/13/chartex" xmlns:cx8="http://schemas.microsoft.com/office/drawing/2016/5/14/chartex" xmlns:mc="http://schemas.openxmlformats.org/markup-compatibility/2006" xmlns:aink="http://schemas.microsoft.com/office/drawing/2016/ink" xmlns:am3d="http://schemas.microsoft.com/office/drawing/2017/model3d" xmlns:o="urn:schemas-microsoft-com:office:office" xmlns:r="http://schemas.openxmlformats.org/officeDocument/2006/relationships" xmlns:m="http://schemas.openxmlformats.org/officeDocument/2006/math" xmlns:v="urn:schemas-microsoft-com:vml" xmlns:wp14="http://schemas.microsoft.com/office/word/2010/wordprocessingDrawing" xmlns:wp="http://schemas.openxmlformats.org/drawingml/2006/wordprocessingDrawing" xmlns:w10="urn:schemas-microsoft-com:office:word" xmlns:w="http://schemas.openxmlformats.org/wordprocessingml/2006/main" xmlns:w14="http://schemas.microsoft.com/office/word/2010/wordml" xmlns:w15="http://schemas.microsoft.com/office/word/2012/wordml" xmlns:w16cex="http://schemas.microsoft.com/office/word/2018/wordml/cex" xmlns:w16cid="http://schemas.microsoft.com/office/word/2016/wordml/cid" xmlns:w16="http://schemas.microsoft.com/office/word/2018/wordml" xmlns:w16se="http://schemas.microsoft.com/office/word/2015/wordml/symex" xmlns:wpg="http://schemas.microsoft.com/office/word/2010/wordprocessingGroup" xmlns:wpi="http://schemas.microsoft.com/office/word/2010/wordprocessingInk" xmlns:wne="http://schemas.microsoft.com/office/word/2006/wordml" xmlns:wps="http://schemas.microsoft.com/office/word/2010/wordprocessingShape" mc:Ignorable="w14 w15 w16se w16cid w16 w16cex wp14">
   <w:body>
     <w:p>
       <w:pPr>
@@ -16,7 +16,7 @@
           <w:noProof/>
         </w:rPr>
         <w:drawing>
-          <wp:inline distT="0" distB="0" distL="114300" distR="114300">
+          <wp:inline distT="0" distB="0" distL="114300" distR="114300" wp14:anchorId="1DDC8E52" wp14:editId="314CB1E9">
             <wp:extent cx="838200" cy="876300"/>
             <wp:effectExtent l="0" t="0" r="0" b="0"/>
             <wp:docPr id="1" name="image1.png"/>
@@ -58,12 +58,16 @@
         <w:jc w:val="center"/>
         <w:rPr>
           <w:rFonts w:ascii="Arial" w:eastAsia="Arial" w:hAnsi="Arial" w:cs="Arial"/>
-        </w:rPr>
-      </w:pPr>
-      <w:r>
-        <w:rPr>
-          <w:rFonts w:ascii="Arial" w:eastAsia="Arial" w:hAnsi="Arial" w:cs="Arial"/>
-          <w:b/>
+          <w:sz w:val="22"/>
+          <w:szCs w:val="22"/>
+        </w:rPr>
+      </w:pPr>
+      <w:r>
+        <w:rPr>
+          <w:rFonts w:ascii="Arial" w:eastAsia="Arial" w:hAnsi="Arial" w:cs="Arial"/>
+          <w:b/>
+          <w:sz w:val="22"/>
+          <w:szCs w:val="22"/>
         </w:rPr>
         <w:t>INSTITUTO FEDERAL DE EDUCAÇÃO, CIÊNCIA E TECNOLOGIA DE PERNAMBUCO – IFPE</w:t>
       </w:r>
@@ -74,12 +78,16 @@
         <w:jc w:val="center"/>
         <w:rPr>
           <w:rFonts w:ascii="Arial" w:eastAsia="Arial" w:hAnsi="Arial" w:cs="Arial"/>
-        </w:rPr>
-      </w:pPr>
-      <w:r>
-        <w:rPr>
-          <w:rFonts w:ascii="Arial" w:eastAsia="Arial" w:hAnsi="Arial" w:cs="Arial"/>
-          <w:b/>
+          <w:sz w:val="22"/>
+          <w:szCs w:val="22"/>
+        </w:rPr>
+      </w:pPr>
+      <w:r>
+        <w:rPr>
+          <w:rFonts w:ascii="Arial" w:eastAsia="Arial" w:hAnsi="Arial" w:cs="Arial"/>
+          <w:b/>
+          <w:sz w:val="22"/>
+          <w:szCs w:val="22"/>
         </w:rPr>
         <w:t>PRÓ-REITORIA DE EXTENSÃO – PROEXT</w:t>
       </w:r>
@@ -163,14 +171,7 @@
         <w:jc w:val="center"/>
         <w:rPr>
           <w:rFonts w:ascii="Arial" w:eastAsia="Arial" w:hAnsi="Arial" w:cs="Arial"/>
-        </w:rPr>
-      </w:pPr>
-    </w:p>
-    <w:p>
-      <w:pPr>
-        <w:jc w:val="center"/>
-        <w:rPr>
-          <w:rFonts w:ascii="Arial" w:eastAsia="Arial" w:hAnsi="Arial" w:cs="Arial"/>
+          <w:b/>
         </w:rPr>
       </w:pPr>
       <w:r>
@@ -186,15 +187,32 @@
         <w:jc w:val="center"/>
         <w:rPr>
           <w:rFonts w:ascii="Arial" w:eastAsia="Arial" w:hAnsi="Arial" w:cs="Arial"/>
-          <w:b/>
-        </w:rPr>
-      </w:pPr>
-      <w:r>
-        <w:rPr>
-          <w:rFonts w:ascii="Arial" w:eastAsia="Arial" w:hAnsi="Arial" w:cs="Arial"/>
-          <w:b/>
-        </w:rPr>
-        <w:t>Lays Leal Correia</w:t>
+        </w:rPr>
+      </w:pPr>
+    </w:p>
+    <w:p>
+      <w:pPr>
+        <w:jc w:val="center"/>
+        <w:rPr>
+          <w:rFonts w:ascii="Arial" w:eastAsia="Arial" w:hAnsi="Arial" w:cs="Arial"/>
+          <w:b/>
+        </w:rPr>
+      </w:pPr>
+      <w:proofErr w:type="spellStart"/>
+      <w:r>
+        <w:rPr>
+          <w:rFonts w:ascii="Arial" w:eastAsia="Arial" w:hAnsi="Arial" w:cs="Arial"/>
+          <w:b/>
+        </w:rPr>
+        <w:t>Lays</w:t>
+      </w:r>
+      <w:proofErr w:type="spellEnd"/>
+      <w:r>
+        <w:rPr>
+          <w:rFonts w:ascii="Arial" w:eastAsia="Arial" w:hAnsi="Arial" w:cs="Arial"/>
+          <w:b/>
+        </w:rPr>
+        <w:t xml:space="preserve"> Leal Correia</w:t>
       </w:r>
     </w:p>
     <w:p>
@@ -463,7 +481,6 @@
           <w:rFonts w:ascii="Arial" w:eastAsia="Arial" w:hAnsi="Arial" w:cs="Arial"/>
           <w:b/>
         </w:rPr>
-        <w:lastRenderedPageBreak/>
         <w:t>JUNHO/2020</w:t>
       </w:r>
     </w:p>
@@ -499,6 +516,7 @@
         <w:jc w:val="center"/>
         <w:rPr>
           <w:rFonts w:ascii="Arial" w:eastAsia="Arial" w:hAnsi="Arial" w:cs="Arial"/>
+          <w:b/>
         </w:rPr>
       </w:pPr>
       <w:r>
@@ -508,6 +526,14 @@
         </w:rPr>
         <w:t>Ygo Neto Batista</w:t>
       </w:r>
+    </w:p>
+    <w:p>
+      <w:pPr>
+        <w:jc w:val="center"/>
+        <w:rPr>
+          <w:rFonts w:ascii="Arial" w:eastAsia="Arial" w:hAnsi="Arial" w:cs="Arial"/>
+        </w:rPr>
+      </w:pPr>
     </w:p>
     <w:p>
       <w:pPr>
@@ -1564,19 +1590,37 @@
     </w:p>
     <w:p>
       <w:pPr>
-        <w:spacing w:line="360" w:lineRule="auto"/>
-        <w:jc w:val="both"/>
-        <w:rPr>
-          <w:rFonts w:ascii="Arial" w:eastAsia="Arial" w:hAnsi="Arial" w:cs="Arial"/>
-          <w:color w:val="000000"/>
-        </w:rPr>
-      </w:pPr>
-      <w:r>
-        <w:rPr>
-          <w:rFonts w:ascii="Arial" w:eastAsia="Arial" w:hAnsi="Arial" w:cs="Arial"/>
-          <w:b/>
-          <w:color w:val="000000"/>
-        </w:rPr>
+        <w:rPr>
+          <w:rFonts w:ascii="Arial" w:eastAsia="Arial" w:hAnsi="Arial" w:cs="Arial"/>
+          <w:b/>
+          <w:color w:val="000000"/>
+        </w:rPr>
+      </w:pPr>
+      <w:r>
+        <w:rPr>
+          <w:rFonts w:ascii="Arial" w:eastAsia="Arial" w:hAnsi="Arial" w:cs="Arial"/>
+          <w:b/>
+          <w:color w:val="000000"/>
+        </w:rPr>
+        <w:br w:type="page"/>
+      </w:r>
+    </w:p>
+    <w:p>
+      <w:pPr>
+        <w:spacing w:line="360" w:lineRule="auto"/>
+        <w:jc w:val="both"/>
+        <w:rPr>
+          <w:rFonts w:ascii="Arial" w:eastAsia="Arial" w:hAnsi="Arial" w:cs="Arial"/>
+          <w:color w:val="000000"/>
+        </w:rPr>
+      </w:pPr>
+      <w:r>
+        <w:rPr>
+          <w:rFonts w:ascii="Arial" w:eastAsia="Arial" w:hAnsi="Arial" w:cs="Arial"/>
+          <w:b/>
+          <w:color w:val="000000"/>
+        </w:rPr>
+        <w:lastRenderedPageBreak/>
         <w:t>3.0 – INTRODUÇÃO</w:t>
       </w:r>
     </w:p>
@@ -1610,15 +1654,7 @@
           <w:rFonts w:ascii="Arial" w:eastAsia="Arial" w:hAnsi="Arial" w:cs="Arial"/>
           <w:color w:val="000000"/>
         </w:rPr>
-        <w:t xml:space="preserve">Atualmente, o laboratório prático de física experimental do IFPE campus Pesqueira, </w:t>
-      </w:r>
-      <w:r>
-        <w:rPr>
-          <w:rFonts w:ascii="Arial" w:eastAsia="Arial" w:hAnsi="Arial" w:cs="Arial"/>
-          <w:color w:val="000000"/>
-        </w:rPr>
-        <w:lastRenderedPageBreak/>
-        <w:t>assim como na maioria das escolas públicas do Brasil, não possuem aparatos experimentais suficientes. Aulas práticas estimulam a visão crítica do aluno e o traz a um âmbito totalmente diferente do habitual: observar o fenômeno físico perante seus olhos e constatar que o estudo teórico é verídico, complementando seu aprendizado. Infelizmente, a carência destes aparatos resulta em planos de aula baseados em metodologias teóricas expositivas, mesmo na</w:t>
+        <w:t>Atualmente, o laboratório prático de física experimental do IFPE campus Pesqueira, assim como na maioria das escolas públicas do Brasil, não possuem aparatos experimentais suficientes. Aulas práticas estimulam a visão crítica do aluno e o traz a um âmbito totalmente diferente do habitual: observar o fenômeno físico perante seus olhos e constatar que o estudo teórico é verídico, complementando seu aprendizado. Infelizmente, a carência destes aparatos resulta em planos de aula baseados em metodologias teóricas expositivas, mesmo na</w:t>
       </w:r>
       <w:r>
         <w:rPr>
@@ -1688,17 +1724,8 @@
           <w:rFonts w:ascii="Arial" w:eastAsia="Arial" w:hAnsi="Arial" w:cs="Arial"/>
           <w:color w:val="000000"/>
         </w:rPr>
-        <w:t xml:space="preserve"> utilizados conhecimentos adquiridos nas disciplinas de eletrônica analógica, digital e </w:t>
-      </w:r>
-      <w:proofErr w:type="spellStart"/>
-      <w:r>
-        <w:rPr>
-          <w:rFonts w:ascii="Arial" w:eastAsia="Arial" w:hAnsi="Arial" w:cs="Arial"/>
-          <w:color w:val="000000"/>
-        </w:rPr>
-        <w:t>microcontroladores</w:t>
-      </w:r>
-      <w:proofErr w:type="spellEnd"/>
+        <w:t xml:space="preserve"> utilizados conhecimentos adquiridos nas disciplinas de eletrônica analógica, digital e microcontroladores</w:t>
+      </w:r>
       <w:r>
         <w:rPr>
           <w:rFonts w:ascii="Arial" w:eastAsia="Arial" w:hAnsi="Arial" w:cs="Arial"/>
@@ -1980,148 +2007,118 @@
         <w:rPr>
           <w:rFonts w:ascii="Arial" w:hAnsi="Arial" w:cs="Arial"/>
         </w:rPr>
-        <w:t xml:space="preserve">Na nova versão, foram inseridos filtros de ruído (passa baixa), circuitos digitais e um </w:t>
+        <w:t xml:space="preserve">Na nova versão, foram inseridos filtros de ruído (passa baixa), circuitos digitais e um microcontrolador (PIC12F675), o qual foi usado para fazer as conversões analógico-digital. O valor medido e convertido </w:t>
+      </w:r>
+      <w:r>
+        <w:rPr>
+          <w:rFonts w:ascii="Arial" w:hAnsi="Arial" w:cs="Arial"/>
+        </w:rPr>
+        <w:lastRenderedPageBreak/>
+        <w:t xml:space="preserve">no microcontrolador é enviado para um aparelho celular, via </w:t>
       </w:r>
       <w:proofErr w:type="spellStart"/>
       <w:r>
         <w:rPr>
           <w:rFonts w:ascii="Arial" w:hAnsi="Arial" w:cs="Arial"/>
         </w:rPr>
-        <w:t>microcontrolador</w:t>
+        <w:t>bluetooth</w:t>
       </w:r>
       <w:proofErr w:type="spellEnd"/>
       <w:r>
         <w:rPr>
           <w:rFonts w:ascii="Arial" w:hAnsi="Arial" w:cs="Arial"/>
         </w:rPr>
-        <w:t xml:space="preserve"> (PIC12F675), o qual foi usado para fazer as conversões analógico-digital. O valor medido e convertido no </w:t>
-      </w:r>
-      <w:proofErr w:type="spellStart"/>
+        <w:t xml:space="preserve">. </w:t>
+      </w:r>
       <w:r>
         <w:rPr>
           <w:rFonts w:ascii="Arial" w:hAnsi="Arial" w:cs="Arial"/>
         </w:rPr>
-        <w:t>microcontrolador</w:t>
-      </w:r>
-      <w:proofErr w:type="spellEnd"/>
+        <w:tab/>
+      </w:r>
       <w:r>
         <w:rPr>
           <w:rFonts w:ascii="Arial" w:hAnsi="Arial" w:cs="Arial"/>
         </w:rPr>
-        <w:t xml:space="preserve"> é enviado para um aparelho celular, via </w:t>
-      </w:r>
-      <w:proofErr w:type="spellStart"/>
+        <w:t>Adicionalmente, a primeira versão do protótipo, durante o projeto multidisciplinar, foi implementada em protoboard</w:t>
+      </w:r>
       <w:r>
         <w:rPr>
           <w:rFonts w:ascii="Arial" w:hAnsi="Arial" w:cs="Arial"/>
         </w:rPr>
-        <w:t>bluetooth</w:t>
-      </w:r>
-      <w:proofErr w:type="spellEnd"/>
+        <w:t>s</w:t>
+      </w:r>
       <w:r>
         <w:rPr>
           <w:rFonts w:ascii="Arial" w:hAnsi="Arial" w:cs="Arial"/>
         </w:rPr>
-        <w:t xml:space="preserve">. </w:t>
+        <w:t xml:space="preserve">, enquanto a segunda versão </w:t>
       </w:r>
       <w:r>
         <w:rPr>
           <w:rFonts w:ascii="Arial" w:hAnsi="Arial" w:cs="Arial"/>
         </w:rPr>
+        <w:t>está em implementação em</w:t>
+      </w:r>
+      <w:r>
+        <w:rPr>
+          <w:rFonts w:ascii="Arial" w:hAnsi="Arial" w:cs="Arial"/>
+        </w:rPr>
+        <w:t xml:space="preserve"> placa de circuito impresso (PCI).</w:t>
+      </w:r>
+      <w:r>
+        <w:rPr>
+          <w:rFonts w:ascii="Arial" w:hAnsi="Arial" w:cs="Arial"/>
+        </w:rPr>
+        <w:t xml:space="preserve"> Ademais, foram produzidos um modelo de PCI que será mais a frente testada, assim como todo o circuito desenvolvido em software de simulação.</w:t>
+      </w:r>
+    </w:p>
+    <w:p>
+      <w:pPr>
+        <w:spacing w:line="360" w:lineRule="auto"/>
+        <w:jc w:val="both"/>
+        <w:rPr>
+          <w:rFonts w:ascii="Arial" w:eastAsia="Arial" w:hAnsi="Arial" w:cs="Arial"/>
+        </w:rPr>
+      </w:pPr>
+    </w:p>
+    <w:p>
+      <w:pPr>
+        <w:spacing w:line="360" w:lineRule="auto"/>
+        <w:jc w:val="both"/>
+        <w:rPr>
+          <w:rFonts w:ascii="Arial" w:eastAsia="Arial" w:hAnsi="Arial" w:cs="Arial"/>
+          <w:b/>
+          <w:color w:val="000000"/>
+        </w:rPr>
+      </w:pPr>
+      <w:r>
+        <w:rPr>
+          <w:rFonts w:ascii="Arial" w:eastAsia="Arial" w:hAnsi="Arial" w:cs="Arial"/>
+          <w:b/>
+          <w:color w:val="000000"/>
+        </w:rPr>
+        <w:t>5.0 – METODOLOGIA E DISCUSSÃO DAS AÇÕES DESENVOLVIDAS</w:t>
+      </w:r>
+    </w:p>
+    <w:p>
+      <w:pPr>
+        <w:spacing w:line="360" w:lineRule="auto"/>
+        <w:jc w:val="both"/>
+        <w:rPr>
+          <w:rFonts w:ascii="Arial" w:eastAsia="Arial" w:hAnsi="Arial" w:cs="Arial"/>
+          <w:color w:val="000000"/>
+        </w:rPr>
+      </w:pPr>
+      <w:r>
+        <w:rPr>
+          <w:rFonts w:ascii="Arial" w:eastAsia="Arial" w:hAnsi="Arial" w:cs="Arial"/>
+          <w:color w:val="000000"/>
+        </w:rPr>
         <w:tab/>
       </w:r>
       <w:r>
         <w:rPr>
-          <w:rFonts w:ascii="Arial" w:hAnsi="Arial" w:cs="Arial"/>
-        </w:rPr>
-        <w:t xml:space="preserve">Adicionalmente, a primeira versão do protótipo, durante o projeto multidisciplinar, foi implementada em </w:t>
-      </w:r>
-      <w:proofErr w:type="spellStart"/>
-      <w:r>
-        <w:rPr>
-          <w:rFonts w:ascii="Arial" w:hAnsi="Arial" w:cs="Arial"/>
-        </w:rPr>
-        <w:t>protoboard</w:t>
-      </w:r>
-      <w:r>
-        <w:rPr>
-          <w:rFonts w:ascii="Arial" w:hAnsi="Arial" w:cs="Arial"/>
-        </w:rPr>
-        <w:t>s</w:t>
-      </w:r>
-      <w:proofErr w:type="spellEnd"/>
-      <w:r>
-        <w:rPr>
-          <w:rFonts w:ascii="Arial" w:hAnsi="Arial" w:cs="Arial"/>
-        </w:rPr>
-        <w:t xml:space="preserve">, enquanto a segunda versão </w:t>
-      </w:r>
-      <w:r>
-        <w:rPr>
-          <w:rFonts w:ascii="Arial" w:hAnsi="Arial" w:cs="Arial"/>
-        </w:rPr>
-        <w:lastRenderedPageBreak/>
-        <w:t>está em implementação em</w:t>
-      </w:r>
-      <w:r>
-        <w:rPr>
-          <w:rFonts w:ascii="Arial" w:hAnsi="Arial" w:cs="Arial"/>
-        </w:rPr>
-        <w:t xml:space="preserve"> placa de circuito impresso (PCI).</w:t>
-      </w:r>
-      <w:r>
-        <w:rPr>
-          <w:rFonts w:ascii="Arial" w:hAnsi="Arial" w:cs="Arial"/>
-        </w:rPr>
-        <w:t xml:space="preserve"> Ademais, foram produzidos um modelo de PCI que será mais a frente testada, assim como todo o circuito desenvolvido em software de simulação.</w:t>
-      </w:r>
-    </w:p>
-    <w:p>
-      <w:pPr>
-        <w:spacing w:line="360" w:lineRule="auto"/>
-        <w:jc w:val="both"/>
-        <w:rPr>
-          <w:rFonts w:ascii="Arial" w:eastAsia="Arial" w:hAnsi="Arial" w:cs="Arial"/>
-        </w:rPr>
-      </w:pPr>
-    </w:p>
-    <w:p>
-      <w:pPr>
-        <w:spacing w:line="360" w:lineRule="auto"/>
-        <w:jc w:val="both"/>
-        <w:rPr>
-          <w:rFonts w:ascii="Arial" w:eastAsia="Arial" w:hAnsi="Arial" w:cs="Arial"/>
-          <w:b/>
-          <w:color w:val="000000"/>
-        </w:rPr>
-      </w:pPr>
-      <w:r>
-        <w:rPr>
-          <w:rFonts w:ascii="Arial" w:eastAsia="Arial" w:hAnsi="Arial" w:cs="Arial"/>
-          <w:b/>
-          <w:color w:val="000000"/>
-        </w:rPr>
-        <w:t>5.0 – METODOLOGIA E DISCUSSÃO DAS AÇÕES DESENVOLVIDAS</w:t>
-      </w:r>
-    </w:p>
-    <w:p>
-      <w:pPr>
-        <w:spacing w:line="360" w:lineRule="auto"/>
-        <w:jc w:val="both"/>
-        <w:rPr>
-          <w:rFonts w:ascii="Arial" w:eastAsia="Arial" w:hAnsi="Arial" w:cs="Arial"/>
-          <w:color w:val="000000"/>
-        </w:rPr>
-      </w:pPr>
-      <w:r>
-        <w:rPr>
-          <w:rFonts w:ascii="Arial" w:eastAsia="Arial" w:hAnsi="Arial" w:cs="Arial"/>
-          <w:color w:val="000000"/>
-        </w:rPr>
-        <w:tab/>
-      </w:r>
-      <w:r>
-        <w:rPr>
           <w:rFonts w:ascii="Arial" w:eastAsia="Arial" w:hAnsi="Arial" w:cs="Arial"/>
           <w:color w:val="000000"/>
         </w:rPr>
@@ -2139,23 +2136,7 @@
           <w:rFonts w:ascii="Arial" w:eastAsia="Arial" w:hAnsi="Arial" w:cs="Arial"/>
           <w:color w:val="000000"/>
         </w:rPr>
-        <w:t xml:space="preserve">no curso de Bacharelado em Engenharia Elétrica, e também </w:t>
-      </w:r>
-      <w:proofErr w:type="spellStart"/>
-      <w:r>
-        <w:rPr>
-          <w:rFonts w:ascii="Arial" w:eastAsia="Arial" w:hAnsi="Arial" w:cs="Arial"/>
-          <w:color w:val="000000"/>
-        </w:rPr>
-        <w:t>microcontroladores</w:t>
-      </w:r>
-      <w:proofErr w:type="spellEnd"/>
-      <w:r>
-        <w:rPr>
-          <w:rFonts w:ascii="Arial" w:eastAsia="Arial" w:hAnsi="Arial" w:cs="Arial"/>
-          <w:color w:val="000000"/>
-        </w:rPr>
-        <w:t xml:space="preserve">, onde os estudantes tiveram uma introdução ao assunto no </w:t>
+        <w:t xml:space="preserve">no curso de Bacharelado em Engenharia Elétrica, e também microcontroladores, onde os estudantes tiveram uma introdução ao assunto no </w:t>
       </w:r>
       <w:r>
         <w:rPr>
@@ -2465,7 +2446,15 @@
           <w:rFonts w:ascii="Arial" w:eastAsia="Arial" w:hAnsi="Arial" w:cs="Arial"/>
           <w:color w:val="000000"/>
         </w:rPr>
-        <w:t xml:space="preserve"> pois para isso necessitamos dos materiais e espaço disponível no laboratório E9 do IFPE campus Pesqueira. </w:t>
+        <w:t xml:space="preserve"> pois para isso necessitamos dos materiais e espaço disponível no laboratório </w:t>
+      </w:r>
+      <w:r>
+        <w:rPr>
+          <w:rFonts w:ascii="Arial" w:eastAsia="Arial" w:hAnsi="Arial" w:cs="Arial"/>
+          <w:color w:val="000000"/>
+        </w:rPr>
+        <w:lastRenderedPageBreak/>
+        <w:t xml:space="preserve">E9 do IFPE campus Pesqueira. </w:t>
       </w:r>
       <w:r>
         <w:rPr>
@@ -2494,15 +2483,7 @@
           <w:rFonts w:ascii="Arial" w:eastAsia="Arial" w:hAnsi="Arial" w:cs="Arial"/>
           <w:color w:val="000000"/>
         </w:rPr>
-        <w:t xml:space="preserve">Testes no IFPE: Consiste em levar o novo protótipo ao laboratório de </w:t>
-      </w:r>
-      <w:r>
-        <w:rPr>
-          <w:rFonts w:ascii="Arial" w:eastAsia="Arial" w:hAnsi="Arial" w:cs="Arial"/>
-          <w:color w:val="000000"/>
-        </w:rPr>
-        <w:lastRenderedPageBreak/>
-        <w:t>Física Experimental do IFPE campus Pesqueira, orientar um ou mais professores sobre o funcionamento do mesmo, observar as aulas e ouvir a opinião dos alunos sobre o protótipo e sobre as aulas com e sem experimentos como este. Também temos a intenção de, nós mesmos, prepararmos uma curta apresentação sobre como funciona o protótipo e sobre os fenômenos físicos ligados ao seu funcionamento para os alunos que atualmente estão cursando o Ensino Médio, o curso de Licenciatura em Física e o curso de Bacharelado em Engenharia Elétrica no campus Pesqueira. Esta atividade</w:t>
+        <w:t>Testes no IFPE: Consiste em levar o novo protótipo ao laboratório de Física Experimental do IFPE campus Pesqueira, orientar um ou mais professores sobre o funcionamento do mesmo, observar as aulas e ouvir a opinião dos alunos sobre o protótipo e sobre as aulas com e sem experimentos como este. Também temos a intenção de, nós mesmos, prepararmos uma curta apresentação sobre como funciona o protótipo e sobre os fenômenos físicos ligados ao seu funcionamento para os alunos que atualmente estão cursando o Ensino Médio, o curso de Licenciatura em Física e o curso de Bacharelado em Engenharia Elétrica no campus Pesqueira. Esta atividade</w:t>
       </w:r>
       <w:r>
         <w:rPr>
@@ -2663,7 +2644,21 @@
           <w:rFonts w:ascii="Arial" w:eastAsia="Arial" w:hAnsi="Arial" w:cs="Arial"/>
           <w:color w:val="000000"/>
         </w:rPr>
-        <w:t>Devido as conhecidas, e já citadas, adversidades que atingem a nós, outros estudantes, professores e trabalhadores de todos os tipos, não tivemos tempo para iniciar nossas experiências e ações com os estudantes.</w:t>
+        <w:t xml:space="preserve">Devido as conhecidas, e já citadas, adversidades que atingem a nós, outros estudantes, professores e trabalhadores de todos os tipos, não tivemos tempo para iniciar nossas experiências e ações com </w:t>
+      </w:r>
+      <w:r>
+        <w:rPr>
+          <w:rFonts w:ascii="Arial" w:eastAsia="Arial" w:hAnsi="Arial" w:cs="Arial"/>
+          <w:color w:val="000000"/>
+        </w:rPr>
+        <w:t>a comunidade</w:t>
+      </w:r>
+      <w:r>
+        <w:rPr>
+          <w:rFonts w:ascii="Arial" w:eastAsia="Arial" w:hAnsi="Arial" w:cs="Arial"/>
+          <w:color w:val="000000"/>
+        </w:rPr>
+        <w:t>.</w:t>
       </w:r>
     </w:p>
     <w:p>
@@ -2787,7 +2782,6 @@
         <w:rPr>
           <w:rFonts w:ascii="Arial" w:eastAsia="Arial" w:hAnsi="Arial" w:cs="Arial"/>
         </w:rPr>
-        <w:lastRenderedPageBreak/>
         <w:tab/>
       </w:r>
       <w:r>
@@ -2865,37 +2859,43 @@
           <w:rFonts w:ascii="Arial" w:eastAsia="Arial" w:hAnsi="Arial" w:cs="Arial"/>
           <w:color w:val="000000"/>
         </w:rPr>
-        <w:t xml:space="preserve"> Até o momento nenhum material </w:t>
-      </w:r>
-      <w:r>
-        <w:rPr>
-          <w:rFonts w:ascii="Arial" w:eastAsia="Arial" w:hAnsi="Arial" w:cs="Arial"/>
-          <w:color w:val="000000"/>
-        </w:rPr>
-        <w:t xml:space="preserve">físico </w:t>
-      </w:r>
-      <w:r>
-        <w:rPr>
-          <w:rFonts w:ascii="Arial" w:eastAsia="Arial" w:hAnsi="Arial" w:cs="Arial"/>
-          <w:color w:val="000000"/>
-        </w:rPr>
-        <w:t>foi utilizado.</w:t>
-      </w:r>
-      <w:r>
-        <w:rPr>
-          <w:rFonts w:ascii="Arial" w:eastAsia="Arial" w:hAnsi="Arial" w:cs="Arial"/>
-          <w:color w:val="000000"/>
-        </w:rPr>
-        <w:t xml:space="preserve"> No entanto utilizamos o software de simulação e montagem teórica de circuitos elétricos </w:t>
+        <w:t xml:space="preserve"> Até o momento</w:t>
+      </w:r>
+      <w:r>
+        <w:rPr>
+          <w:rFonts w:ascii="Arial" w:eastAsia="Arial" w:hAnsi="Arial" w:cs="Arial"/>
+          <w:color w:val="000000"/>
+        </w:rPr>
+        <w:t>, apenas atividades de simulação e design de circuitos foram realizadas, portanto, apenas computadores foram necessários. Devido a pandemia, os computadores utilizados foram os pessoais,</w:t>
+      </w:r>
+      <w:r>
+        <w:rPr>
+          <w:rFonts w:ascii="Arial" w:eastAsia="Arial" w:hAnsi="Arial" w:cs="Arial"/>
+          <w:color w:val="000000"/>
+        </w:rPr>
+        <w:t xml:space="preserve"> utilizados nas residências</w:t>
+      </w:r>
+      <w:r>
+        <w:rPr>
+          <w:rFonts w:ascii="Arial" w:eastAsia="Arial" w:hAnsi="Arial" w:cs="Arial"/>
+          <w:color w:val="000000"/>
+        </w:rPr>
+        <w:t xml:space="preserve"> de cada </w:t>
+      </w:r>
+      <w:r>
+        <w:rPr>
+          <w:rFonts w:ascii="Arial" w:eastAsia="Arial" w:hAnsi="Arial" w:cs="Arial"/>
+          <w:color w:val="000000"/>
+        </w:rPr>
+        <w:t xml:space="preserve">estudante do projeto. As placas de circuito impressas não foram confeccionadas, nem montadas, devido </w:t>
       </w:r>
       <w:proofErr w:type="spellStart"/>
       <w:r>
         <w:rPr>
           <w:rFonts w:ascii="Arial" w:eastAsia="Arial" w:hAnsi="Arial" w:cs="Arial"/>
-          <w:i/>
-          <w:color w:val="000000"/>
-        </w:rPr>
-        <w:t>Proteus</w:t>
+          <w:color w:val="000000"/>
+        </w:rPr>
+        <w:t>a</w:t>
       </w:r>
       <w:proofErr w:type="spellEnd"/>
       <w:r>
@@ -2903,7 +2903,21 @@
           <w:rFonts w:ascii="Arial" w:eastAsia="Arial" w:hAnsi="Arial" w:cs="Arial"/>
           <w:color w:val="000000"/>
         </w:rPr>
+        <w:t xml:space="preserve"> falta de acesso ao laboratório de eletrônica do IFPE Campus Pesqueira</w:t>
+      </w:r>
+      <w:r>
+        <w:rPr>
+          <w:rFonts w:ascii="Arial" w:eastAsia="Arial" w:hAnsi="Arial" w:cs="Arial"/>
+          <w:color w:val="000000"/>
+        </w:rPr>
         <w:t>.</w:t>
+      </w:r>
+      <w:r>
+        <w:rPr>
+          <w:rFonts w:ascii="Arial" w:eastAsia="Arial" w:hAnsi="Arial" w:cs="Arial"/>
+          <w:color w:val="000000"/>
+        </w:rPr>
+        <w:t xml:space="preserve"> </w:t>
       </w:r>
     </w:p>
     <w:p>
@@ -2937,16 +2951,86 @@
           <w:rFonts w:ascii="Arial" w:eastAsia="Arial" w:hAnsi="Arial" w:cs="Arial"/>
           <w:color w:val="000000"/>
         </w:rPr>
-        <w:t xml:space="preserve">Utilizando o software </w:t>
+        <w:t xml:space="preserve">Utilizando </w:t>
+      </w:r>
+      <w:r>
+        <w:rPr>
+          <w:rFonts w:ascii="Arial" w:eastAsia="Arial" w:hAnsi="Arial" w:cs="Arial"/>
+          <w:color w:val="000000"/>
+        </w:rPr>
+        <w:t>um</w:t>
+      </w:r>
+      <w:r>
+        <w:rPr>
+          <w:rFonts w:ascii="Arial" w:eastAsia="Arial" w:hAnsi="Arial" w:cs="Arial"/>
+          <w:color w:val="000000"/>
+        </w:rPr>
+        <w:t xml:space="preserve"> software </w:t>
+      </w:r>
+      <w:r>
+        <w:rPr>
+          <w:rFonts w:ascii="Arial" w:eastAsia="Arial" w:hAnsi="Arial" w:cs="Arial"/>
+          <w:iCs/>
+          <w:color w:val="000000"/>
+        </w:rPr>
+        <w:t>de simulação e design de placa de circuito impressa</w:t>
+      </w:r>
+      <w:r>
+        <w:rPr>
+          <w:rFonts w:ascii="Arial" w:eastAsia="Arial" w:hAnsi="Arial" w:cs="Arial"/>
+          <w:color w:val="000000"/>
+        </w:rPr>
+        <w:t>, fizemos várias modificações a partir do protótipo concebido antes do início deste edital do PIBEX. Adicionamos um filtro passa-baixa para evitar frequências indesejadas</w:t>
+      </w:r>
+      <w:r>
+        <w:rPr>
+          <w:rFonts w:ascii="Arial" w:eastAsia="Arial" w:hAnsi="Arial" w:cs="Arial"/>
+          <w:color w:val="000000"/>
+        </w:rPr>
+        <w:t>,</w:t>
+      </w:r>
+      <w:r>
+        <w:rPr>
+          <w:rFonts w:ascii="Arial" w:eastAsia="Arial" w:hAnsi="Arial" w:cs="Arial"/>
+          <w:color w:val="000000"/>
+        </w:rPr>
+        <w:t xml:space="preserve"> que podem interferir nas medições do equipamento e depois dividimos o novo protótipo em d</w:t>
+      </w:r>
+      <w:r>
+        <w:rPr>
+          <w:rFonts w:ascii="Arial" w:eastAsia="Arial" w:hAnsi="Arial" w:cs="Arial"/>
+          <w:color w:val="000000"/>
+        </w:rPr>
+        <w:t>uas partes. A primeira parte trás</w:t>
+      </w:r>
+      <w:r>
+        <w:rPr>
+          <w:rFonts w:ascii="Arial" w:eastAsia="Arial" w:hAnsi="Arial" w:cs="Arial"/>
+          <w:color w:val="000000"/>
+        </w:rPr>
+        <w:t xml:space="preserve"> o filtro de frequências e amplifica o sinal recebido pelo sensor. A segunda parte recebe esse sinal amplificado e o conecta ao microcontrolador PIC12F675</w:t>
+      </w:r>
+      <w:r>
+        <w:rPr>
+          <w:rFonts w:ascii="Arial" w:eastAsia="Arial" w:hAnsi="Arial" w:cs="Arial"/>
+          <w:color w:val="000000"/>
+        </w:rPr>
+        <w:t xml:space="preserve"> que fará </w:t>
+      </w:r>
+      <w:r>
+        <w:rPr>
+          <w:rFonts w:ascii="Arial" w:eastAsia="Arial" w:hAnsi="Arial" w:cs="Arial"/>
+          <w:color w:val="000000"/>
+        </w:rPr>
+        <w:t xml:space="preserve">a conversão analógico/digital e transmissão via </w:t>
       </w:r>
       <w:proofErr w:type="spellStart"/>
       <w:r>
         <w:rPr>
           <w:rFonts w:ascii="Arial" w:eastAsia="Arial" w:hAnsi="Arial" w:cs="Arial"/>
-          <w:i/>
-          <w:color w:val="000000"/>
-        </w:rPr>
-        <w:t>Proteus</w:t>
+          <w:color w:val="000000"/>
+        </w:rPr>
+        <w:t>bluetooth</w:t>
       </w:r>
       <w:proofErr w:type="spellEnd"/>
       <w:r>
@@ -2954,58 +3038,14 @@
           <w:rFonts w:ascii="Arial" w:eastAsia="Arial" w:hAnsi="Arial" w:cs="Arial"/>
           <w:color w:val="000000"/>
         </w:rPr>
-        <w:t>, fizemos várias modificações a partir do protótipo concebido antes do início deste edital do PIBEX. Adicionamos um filtro passa-baixa para evitar frequências indesejadas</w:t>
-      </w:r>
-      <w:r>
-        <w:rPr>
-          <w:rFonts w:ascii="Arial" w:eastAsia="Arial" w:hAnsi="Arial" w:cs="Arial"/>
-          <w:color w:val="000000"/>
-        </w:rPr>
-        <w:t>,</w:t>
-      </w:r>
-      <w:r>
-        <w:rPr>
-          <w:rFonts w:ascii="Arial" w:eastAsia="Arial" w:hAnsi="Arial" w:cs="Arial"/>
-          <w:color w:val="000000"/>
-        </w:rPr>
-        <w:t xml:space="preserve"> que podem interferir nas medições do equipamento e depois dividimos o novo protótipo em d</w:t>
-      </w:r>
-      <w:r>
-        <w:rPr>
-          <w:rFonts w:ascii="Arial" w:eastAsia="Arial" w:hAnsi="Arial" w:cs="Arial"/>
-          <w:color w:val="000000"/>
-        </w:rPr>
-        <w:t>uas partes. A primeira parte trás</w:t>
-      </w:r>
-      <w:r>
-        <w:rPr>
-          <w:rFonts w:ascii="Arial" w:eastAsia="Arial" w:hAnsi="Arial" w:cs="Arial"/>
-          <w:color w:val="000000"/>
-        </w:rPr>
-        <w:t xml:space="preserve"> o filtro de frequências e amplifica o sinal recebido pelo sensor. A segunda parte recebe esse sinal amplificado e o conecta ao </w:t>
-      </w:r>
-      <w:proofErr w:type="spellStart"/>
-      <w:r>
-        <w:rPr>
-          <w:rFonts w:ascii="Arial" w:eastAsia="Arial" w:hAnsi="Arial" w:cs="Arial"/>
-          <w:color w:val="000000"/>
-        </w:rPr>
-        <w:t>microcontrolador</w:t>
-      </w:r>
-      <w:proofErr w:type="spellEnd"/>
-      <w:r>
-        <w:rPr>
-          <w:rFonts w:ascii="Arial" w:eastAsia="Arial" w:hAnsi="Arial" w:cs="Arial"/>
-          <w:color w:val="000000"/>
-        </w:rPr>
-        <w:t xml:space="preserve"> PIC12F675</w:t>
-      </w:r>
-      <w:r>
-        <w:rPr>
-          <w:rFonts w:ascii="Arial" w:eastAsia="Arial" w:hAnsi="Arial" w:cs="Arial"/>
-          <w:color w:val="000000"/>
-        </w:rPr>
-        <w:t xml:space="preserve"> que fará todos os cálculos e conversões necessários para obter um resultado preciso das medições.</w:t>
+        <w:t xml:space="preserve"> para um smartphone, o qual apresentará os resultados</w:t>
+      </w:r>
+      <w:r>
+        <w:rPr>
+          <w:rFonts w:ascii="Arial" w:eastAsia="Arial" w:hAnsi="Arial" w:cs="Arial"/>
+          <w:color w:val="000000"/>
+        </w:rPr>
+        <w:t>.</w:t>
       </w:r>
     </w:p>
     <w:p>
@@ -3060,7 +3100,21 @@
           <w:color w:val="000000"/>
         </w:rPr>
         <w:tab/>
-        <w:t>Até o momento temos os moldes para a confecção de duas placas de circuito impresso. Eles podem ser vistos na Figura 1.</w:t>
+        <w:t xml:space="preserve">Até o momento temos os </w:t>
+      </w:r>
+      <w:r>
+        <w:rPr>
+          <w:rFonts w:ascii="Arial" w:eastAsia="Arial" w:hAnsi="Arial" w:cs="Arial"/>
+          <w:color w:val="000000"/>
+        </w:rPr>
+        <w:t>designs</w:t>
+      </w:r>
+      <w:r>
+        <w:rPr>
+          <w:rFonts w:ascii="Arial" w:eastAsia="Arial" w:hAnsi="Arial" w:cs="Arial"/>
+          <w:color w:val="000000"/>
+        </w:rPr>
+        <w:t xml:space="preserve"> para a confecção de duas placas de circuito impresso. Eles podem ser vistos na Figura 1.</w:t>
       </w:r>
     </w:p>
     <w:p>
@@ -3091,19 +3145,37 @@
     </w:p>
     <w:p>
       <w:pPr>
-        <w:spacing w:line="360" w:lineRule="auto"/>
-        <w:jc w:val="both"/>
-        <w:rPr>
-          <w:rFonts w:ascii="Arial" w:eastAsia="Arial" w:hAnsi="Arial" w:cs="Arial"/>
-          <w:color w:val="000000"/>
-        </w:rPr>
-      </w:pPr>
-      <w:r>
-        <w:rPr>
-          <w:rFonts w:ascii="Arial" w:eastAsia="Arial" w:hAnsi="Arial" w:cs="Arial"/>
-          <w:b/>
-          <w:color w:val="000000"/>
-        </w:rPr>
+        <w:rPr>
+          <w:rFonts w:ascii="Arial" w:eastAsia="Arial" w:hAnsi="Arial" w:cs="Arial"/>
+          <w:b/>
+          <w:color w:val="000000"/>
+        </w:rPr>
+      </w:pPr>
+      <w:r>
+        <w:rPr>
+          <w:rFonts w:ascii="Arial" w:eastAsia="Arial" w:hAnsi="Arial" w:cs="Arial"/>
+          <w:b/>
+          <w:color w:val="000000"/>
+        </w:rPr>
+        <w:br w:type="page"/>
+      </w:r>
+    </w:p>
+    <w:p>
+      <w:pPr>
+        <w:spacing w:line="360" w:lineRule="auto"/>
+        <w:jc w:val="both"/>
+        <w:rPr>
+          <w:rFonts w:ascii="Arial" w:eastAsia="Arial" w:hAnsi="Arial" w:cs="Arial"/>
+          <w:color w:val="000000"/>
+        </w:rPr>
+      </w:pPr>
+      <w:r>
+        <w:rPr>
+          <w:rFonts w:ascii="Arial" w:eastAsia="Arial" w:hAnsi="Arial" w:cs="Arial"/>
+          <w:b/>
+          <w:color w:val="000000"/>
+        </w:rPr>
+        <w:lastRenderedPageBreak/>
         <w:t>7.0 – PRODUÇÕES CIENTÍFICAS RESULTANTES DO PROJETO DE EXTENSÃO</w:t>
       </w:r>
     </w:p>
@@ -3253,92 +3325,83 @@
           <w:szCs w:val="20"/>
           <w:shd w:val="clear" w:color="auto" w:fill="FFFFFF"/>
         </w:rPr>
-        <w:t xml:space="preserve"> é o mais importante fórum de discussão sobre a formação e o exercício profissional em Engenharia no Brasil. Nos últimos anos, vem debatendo filosofias e paradigmas do processo de ensino e aprendizagem de Engenharia e Tecnologia. Dessa </w:t>
+        <w:t> é o mais importante fórum de discussão sobre a formação e o exercício profissional em Engenharia no Brasil. Nos últimos anos, vem debatendo filosofias e paradigmas do processo de ensino e aprendizagem de Engenharia e Tecnologia. Dessa forma</w:t>
       </w:r>
       <w:r>
         <w:rPr>
           <w:rFonts w:ascii="Arial" w:hAnsi="Arial" w:cs="Arial"/>
           <w:szCs w:val="20"/>
-          <w:shd w:val="clear" w:color="auto" w:fill="FFFFFF"/>
-        </w:rPr>
-        <w:lastRenderedPageBreak/>
-        <w:t>forma</w:t>
+        </w:rPr>
+        <w:t>,</w:t>
       </w:r>
       <w:r>
         <w:rPr>
           <w:rFonts w:ascii="Arial" w:hAnsi="Arial" w:cs="Arial"/>
           <w:szCs w:val="20"/>
         </w:rPr>
-        <w:t>,</w:t>
+        <w:t xml:space="preserve"> durante esse período inicial de seis meses</w:t>
       </w:r>
       <w:r>
         <w:rPr>
           <w:rFonts w:ascii="Arial" w:hAnsi="Arial" w:cs="Arial"/>
           <w:szCs w:val="20"/>
         </w:rPr>
-        <w:t xml:space="preserve"> durante esse período inicial de seis meses</w:t>
+        <w:t xml:space="preserve">, foi </w:t>
       </w:r>
       <w:r>
         <w:rPr>
           <w:rFonts w:ascii="Arial" w:hAnsi="Arial" w:cs="Arial"/>
           <w:szCs w:val="20"/>
         </w:rPr>
-        <w:t xml:space="preserve">, foi </w:t>
+        <w:t>escrito</w:t>
       </w:r>
       <w:r>
         <w:rPr>
           <w:rFonts w:ascii="Arial" w:hAnsi="Arial" w:cs="Arial"/>
           <w:szCs w:val="20"/>
         </w:rPr>
-        <w:t>escrito</w:t>
+        <w:t xml:space="preserve"> um artigo</w:t>
       </w:r>
       <w:r>
         <w:rPr>
           <w:rFonts w:ascii="Arial" w:hAnsi="Arial" w:cs="Arial"/>
           <w:szCs w:val="20"/>
         </w:rPr>
-        <w:t xml:space="preserve"> um artigo</w:t>
+        <w:t xml:space="preserve"> </w:t>
       </w:r>
       <w:r>
         <w:rPr>
           <w:rFonts w:ascii="Arial" w:hAnsi="Arial" w:cs="Arial"/>
           <w:szCs w:val="20"/>
         </w:rPr>
-        <w:t xml:space="preserve"> </w:t>
+        <w:t xml:space="preserve">científico </w:t>
       </w:r>
       <w:r>
         <w:rPr>
           <w:rFonts w:ascii="Arial" w:hAnsi="Arial" w:cs="Arial"/>
           <w:szCs w:val="20"/>
         </w:rPr>
-        <w:t xml:space="preserve">científico </w:t>
+        <w:t>referente a este projeto</w:t>
       </w:r>
       <w:r>
         <w:rPr>
           <w:rFonts w:ascii="Arial" w:hAnsi="Arial" w:cs="Arial"/>
           <w:szCs w:val="20"/>
         </w:rPr>
-        <w:t>referente a este projeto</w:t>
+        <w:t xml:space="preserve"> a fim de submeter ao</w:t>
       </w:r>
       <w:r>
         <w:rPr>
           <w:rFonts w:ascii="Arial" w:hAnsi="Arial" w:cs="Arial"/>
           <w:szCs w:val="20"/>
         </w:rPr>
-        <w:t xml:space="preserve"> a fim de submeter ao</w:t>
+        <w:t xml:space="preserve"> evento</w:t>
       </w:r>
       <w:r>
         <w:rPr>
           <w:rFonts w:ascii="Arial" w:hAnsi="Arial" w:cs="Arial"/>
           <w:szCs w:val="20"/>
         </w:rPr>
-        <w:t xml:space="preserve"> evento</w:t>
-      </w:r>
-      <w:r>
-        <w:rPr>
-          <w:rFonts w:ascii="Arial" w:hAnsi="Arial" w:cs="Arial"/>
-          <w:szCs w:val="20"/>
-        </w:rPr>
         <w:t>.</w:t>
       </w:r>
     </w:p>
@@ -3568,19 +3631,37 @@
     </w:p>
     <w:p>
       <w:pPr>
-        <w:spacing w:line="360" w:lineRule="auto"/>
-        <w:jc w:val="both"/>
-        <w:rPr>
-          <w:rFonts w:ascii="Arial" w:eastAsia="Arial" w:hAnsi="Arial" w:cs="Arial"/>
-          <w:color w:val="000000"/>
-        </w:rPr>
-      </w:pPr>
-      <w:r>
-        <w:rPr>
-          <w:rFonts w:ascii="Arial" w:eastAsia="Arial" w:hAnsi="Arial" w:cs="Arial"/>
-          <w:b/>
-          <w:color w:val="000000"/>
-        </w:rPr>
+        <w:rPr>
+          <w:rFonts w:ascii="Arial" w:eastAsia="Arial" w:hAnsi="Arial" w:cs="Arial"/>
+          <w:b/>
+          <w:color w:val="000000"/>
+        </w:rPr>
+      </w:pPr>
+      <w:r>
+        <w:rPr>
+          <w:rFonts w:ascii="Arial" w:eastAsia="Arial" w:hAnsi="Arial" w:cs="Arial"/>
+          <w:b/>
+          <w:color w:val="000000"/>
+        </w:rPr>
+        <w:br w:type="page"/>
+      </w:r>
+    </w:p>
+    <w:p>
+      <w:pPr>
+        <w:spacing w:line="360" w:lineRule="auto"/>
+        <w:jc w:val="both"/>
+        <w:rPr>
+          <w:rFonts w:ascii="Arial" w:eastAsia="Arial" w:hAnsi="Arial" w:cs="Arial"/>
+          <w:color w:val="000000"/>
+        </w:rPr>
+      </w:pPr>
+      <w:r>
+        <w:rPr>
+          <w:rFonts w:ascii="Arial" w:eastAsia="Arial" w:hAnsi="Arial" w:cs="Arial"/>
+          <w:b/>
+          <w:color w:val="000000"/>
+        </w:rPr>
+        <w:lastRenderedPageBreak/>
         <w:t>10 – ANEXOS</w:t>
       </w:r>
     </w:p>
@@ -3618,9 +3699,9 @@
           <w:noProof/>
         </w:rPr>
         <w:drawing>
-          <wp:inline distT="0" distB="0" distL="0" distR="0">
-            <wp:extent cx="3328569" cy="2520000"/>
-            <wp:effectExtent l="0" t="0" r="5715" b="0"/>
+          <wp:inline distT="0" distB="0" distL="0" distR="0" wp14:anchorId="6652147B" wp14:editId="33A12475">
+            <wp:extent cx="6004791" cy="4546120"/>
+            <wp:effectExtent l="0" t="0" r="0" b="6985"/>
             <wp:docPr id="2" name="Imagem 2"/>
             <wp:cNvGraphicFramePr>
               <a:graphicFrameLocks xmlns:a="http://schemas.openxmlformats.org/drawingml/2006/main" noChangeAspect="1"/>
@@ -3647,7 +3728,7 @@
                   <pic:spPr>
                     <a:xfrm>
                       <a:off x="0" y="0"/>
-                      <a:ext cx="3328569" cy="2520000"/>
+                      <a:ext cx="6043229" cy="4575221"/>
                     </a:xfrm>
                     <a:prstGeom prst="rect">
                       <a:avLst/>
@@ -3734,11 +3815,19 @@
       <w:pPr>
         <w:shd w:val="clear" w:color="auto" w:fill="FFFFFF"/>
         <w:spacing w:line="360" w:lineRule="auto"/>
-        <w:jc w:val="both"/>
-        <w:rPr>
-          <w:rFonts w:ascii="Arial" w:eastAsia="Arial" w:hAnsi="Arial" w:cs="Arial"/>
-        </w:rPr>
-      </w:pPr>
+        <w:jc w:val="center"/>
+        <w:rPr>
+          <w:rFonts w:ascii="Arial" w:eastAsia="Arial" w:hAnsi="Arial" w:cs="Arial"/>
+          <w:color w:val="000000"/>
+        </w:rPr>
+      </w:pPr>
+      <w:r>
+        <w:rPr>
+          <w:rFonts w:ascii="Arial" w:eastAsia="Arial" w:hAnsi="Arial" w:cs="Arial"/>
+          <w:color w:val="000000"/>
+        </w:rPr>
+        <w:t>_____________________________________</w:t>
+      </w:r>
     </w:p>
     <w:p>
       <w:pPr>
@@ -3753,9 +3842,10 @@
       <w:r>
         <w:rPr>
           <w:rFonts w:ascii="Arial" w:eastAsia="Arial" w:hAnsi="Arial" w:cs="Arial"/>
-          <w:color w:val="000000"/>
-        </w:rPr>
-        <w:t>_____________________________________</w:t>
+          <w:b/>
+          <w:color w:val="000000"/>
+        </w:rPr>
+        <w:t>Assinatura do(a) Coordenador(a) do Programa/Projeto</w:t>
       </w:r>
     </w:p>
     <w:p>
@@ -3768,14 +3858,6 @@
           <w:color w:val="000000"/>
         </w:rPr>
       </w:pPr>
-      <w:r>
-        <w:rPr>
-          <w:rFonts w:ascii="Arial" w:eastAsia="Arial" w:hAnsi="Arial" w:cs="Arial"/>
-          <w:b/>
-          <w:color w:val="000000"/>
-        </w:rPr>
-        <w:t>Assinatura do(a) Coordenador(a) do Programa/Projeto</w:t>
-      </w:r>
     </w:p>
     <w:p>
       <w:pPr>
@@ -3825,8 +3907,18 @@
         </w:rPr>
         <w:t>Assinatura do(a) Bolsista</w:t>
       </w:r>
-      <w:bookmarkStart w:id="0" w:name="_GoBack"/>
-      <w:bookmarkEnd w:id="0"/>
+    </w:p>
+    <w:p>
+      <w:pPr>
+        <w:shd w:val="clear" w:color="auto" w:fill="FFFFFF"/>
+        <w:spacing w:line="360" w:lineRule="auto"/>
+        <w:jc w:val="center"/>
+        <w:rPr>
+          <w:rFonts w:ascii="Arial" w:eastAsia="Arial" w:hAnsi="Arial" w:cs="Arial"/>
+          <w:b/>
+          <w:color w:val="000000"/>
+        </w:rPr>
+      </w:pPr>
     </w:p>
     <w:p>
       <w:pPr>
@@ -3888,8 +3980,8 @@
 </file>
 
 <file path=word/numbering.xml><?xml version="1.0" encoding="utf-8"?>
-<w:numbering xmlns:wpc="http://schemas.microsoft.com/office/word/2010/wordprocessingCanvas" xmlns:mc="http://schemas.openxmlformats.org/markup-compatibility/2006" xmlns:o="urn:schemas-microsoft-com:office:office" xmlns:r="http://schemas.openxmlformats.org/officeDocument/2006/relationships" xmlns:m="http://schemas.openxmlformats.org/officeDocument/2006/math" xmlns:v="urn:schemas-microsoft-com:vml" xmlns:wp14="http://schemas.microsoft.com/office/word/2010/wordprocessingDrawing" xmlns:wp="http://schemas.openxmlformats.org/drawingml/2006/wordprocessingDrawing" xmlns:w10="urn:schemas-microsoft-com:office:word" xmlns:w="http://schemas.openxmlformats.org/wordprocessingml/2006/main" xmlns:w14="http://schemas.microsoft.com/office/word/2010/wordml" xmlns:w15="http://schemas.microsoft.com/office/word/2012/wordml" xmlns:wpg="http://schemas.microsoft.com/office/word/2010/wordprocessingGroup" xmlns:wpi="http://schemas.microsoft.com/office/word/2010/wordprocessingInk" xmlns:wne="http://schemas.microsoft.com/office/word/2006/wordml" xmlns:wps="http://schemas.microsoft.com/office/word/2010/wordprocessingShape" mc:Ignorable="w14 w15 wp14">
-  <w:abstractNum w:abstractNumId="0">
+<w:numbering xmlns:wpc="http://schemas.microsoft.com/office/word/2010/wordprocessingCanvas" xmlns:cx="http://schemas.microsoft.com/office/drawing/2014/chartex" xmlns:cx1="http://schemas.microsoft.com/office/drawing/2015/9/8/chartex" xmlns:cx2="http://schemas.microsoft.com/office/drawing/2015/10/21/chartex" xmlns:cx3="http://schemas.microsoft.com/office/drawing/2016/5/9/chartex" xmlns:cx4="http://schemas.microsoft.com/office/drawing/2016/5/10/chartex" xmlns:cx5="http://schemas.microsoft.com/office/drawing/2016/5/11/chartex" xmlns:cx6="http://schemas.microsoft.com/office/drawing/2016/5/12/chartex" xmlns:cx7="http://schemas.microsoft.com/office/drawing/2016/5/13/chartex" xmlns:cx8="http://schemas.microsoft.com/office/drawing/2016/5/14/chartex" xmlns:mc="http://schemas.openxmlformats.org/markup-compatibility/2006" xmlns:aink="http://schemas.microsoft.com/office/drawing/2016/ink" xmlns:am3d="http://schemas.microsoft.com/office/drawing/2017/model3d" xmlns:o="urn:schemas-microsoft-com:office:office" xmlns:r="http://schemas.openxmlformats.org/officeDocument/2006/relationships" xmlns:m="http://schemas.openxmlformats.org/officeDocument/2006/math" xmlns:v="urn:schemas-microsoft-com:vml" xmlns:wp14="http://schemas.microsoft.com/office/word/2010/wordprocessingDrawing" xmlns:wp="http://schemas.openxmlformats.org/drawingml/2006/wordprocessingDrawing" xmlns:w10="urn:schemas-microsoft-com:office:word" xmlns:w="http://schemas.openxmlformats.org/wordprocessingml/2006/main" xmlns:w14="http://schemas.microsoft.com/office/word/2010/wordml" xmlns:w15="http://schemas.microsoft.com/office/word/2012/wordml" xmlns:w16cex="http://schemas.microsoft.com/office/word/2018/wordml/cex" xmlns:w16cid="http://schemas.microsoft.com/office/word/2016/wordml/cid" xmlns:w16="http://schemas.microsoft.com/office/word/2018/wordml" xmlns:w16se="http://schemas.microsoft.com/office/word/2015/wordml/symex" xmlns:wpg="http://schemas.microsoft.com/office/word/2010/wordprocessingGroup" xmlns:wpi="http://schemas.microsoft.com/office/word/2010/wordprocessingInk" xmlns:wne="http://schemas.microsoft.com/office/word/2006/wordml" xmlns:wps="http://schemas.microsoft.com/office/word/2010/wordprocessingShape" mc:Ignorable="w14 w15 w16se w16cid w16 w16cex wp14">
+  <w:abstractNum w:abstractNumId="0" w15:restartNumberingAfterBreak="0">
     <w:nsid w:val="03BA3699"/>
     <w:multiLevelType w:val="multilevel"/>
     <w:tmpl w:val="90326122"/>
@@ -4011,7 +4103,7 @@
       </w:rPr>
     </w:lvl>
   </w:abstractNum>
-  <w:abstractNum w:abstractNumId="1">
+  <w:abstractNum w:abstractNumId="1" w15:restartNumberingAfterBreak="0">
     <w:nsid w:val="2D8A44EA"/>
     <w:multiLevelType w:val="multilevel"/>
     <w:tmpl w:val="0F1E45A2"/>
@@ -4128,7 +4220,7 @@
       </w:rPr>
     </w:lvl>
   </w:abstractNum>
-  <w:abstractNum w:abstractNumId="2">
+  <w:abstractNum w:abstractNumId="2" w15:restartNumberingAfterBreak="0">
     <w:nsid w:val="2D985760"/>
     <w:multiLevelType w:val="multilevel"/>
     <w:tmpl w:val="899CA6C0"/>
@@ -4250,7 +4342,7 @@
       </w:rPr>
     </w:lvl>
   </w:abstractNum>
-  <w:abstractNum w:abstractNumId="3">
+  <w:abstractNum w:abstractNumId="3" w15:restartNumberingAfterBreak="0">
     <w:nsid w:val="38FC5958"/>
     <w:multiLevelType w:val="multilevel"/>
     <w:tmpl w:val="9C6EC242"/>
@@ -4364,7 +4456,7 @@
       </w:rPr>
     </w:lvl>
   </w:abstractNum>
-  <w:abstractNum w:abstractNumId="4">
+  <w:abstractNum w:abstractNumId="4" w15:restartNumberingAfterBreak="0">
     <w:nsid w:val="43746958"/>
     <w:multiLevelType w:val="multilevel"/>
     <w:tmpl w:val="42DC74C0"/>
@@ -4481,7 +4573,7 @@
       </w:rPr>
     </w:lvl>
   </w:abstractNum>
-  <w:abstractNum w:abstractNumId="5">
+  <w:abstractNum w:abstractNumId="5" w15:restartNumberingAfterBreak="0">
     <w:nsid w:val="44681C3C"/>
     <w:multiLevelType w:val="multilevel"/>
     <w:tmpl w:val="DC148864"/>
@@ -4598,7 +4690,7 @@
       </w:rPr>
     </w:lvl>
   </w:abstractNum>
-  <w:abstractNum w:abstractNumId="6">
+  <w:abstractNum w:abstractNumId="6" w15:restartNumberingAfterBreak="0">
     <w:nsid w:val="55E86AA9"/>
     <w:multiLevelType w:val="multilevel"/>
     <w:tmpl w:val="24D8FAF4"/>
@@ -4720,7 +4812,7 @@
       </w:rPr>
     </w:lvl>
   </w:abstractNum>
-  <w:abstractNum w:abstractNumId="7">
+  <w:abstractNum w:abstractNumId="7" w15:restartNumberingAfterBreak="0">
     <w:nsid w:val="5B0E6056"/>
     <w:multiLevelType w:val="multilevel"/>
     <w:tmpl w:val="2314088A"/>
@@ -4842,7 +4934,7 @@
       </w:rPr>
     </w:lvl>
   </w:abstractNum>
-  <w:abstractNum w:abstractNumId="8">
+  <w:abstractNum w:abstractNumId="8" w15:restartNumberingAfterBreak="0">
     <w:nsid w:val="5FD52CE4"/>
     <w:multiLevelType w:val="hybridMultilevel"/>
     <w:tmpl w:val="270E9A74"/>
@@ -4931,7 +5023,7 @@
       </w:pPr>
     </w:lvl>
   </w:abstractNum>
-  <w:abstractNum w:abstractNumId="9">
+  <w:abstractNum w:abstractNumId="9" w15:restartNumberingAfterBreak="0">
     <w:nsid w:val="6B2664BF"/>
     <w:multiLevelType w:val="multilevel"/>
     <w:tmpl w:val="87A8ACAC"/>
@@ -5053,7 +5145,7 @@
       </w:rPr>
     </w:lvl>
   </w:abstractNum>
-  <w:abstractNum w:abstractNumId="10">
+  <w:abstractNum w:abstractNumId="10" w15:restartNumberingAfterBreak="0">
     <w:nsid w:val="744C48F6"/>
     <w:multiLevelType w:val="multilevel"/>
     <w:tmpl w:val="98708DB6"/>
@@ -5170,7 +5262,7 @@
       </w:rPr>
     </w:lvl>
   </w:abstractNum>
-  <w:abstractNum w:abstractNumId="11">
+  <w:abstractNum w:abstractNumId="11" w15:restartNumberingAfterBreak="0">
     <w:nsid w:val="7A456AE6"/>
     <w:multiLevelType w:val="multilevel"/>
     <w:tmpl w:val="882EEFC8"/>
@@ -5292,7 +5384,7 @@
       </w:rPr>
     </w:lvl>
   </w:abstractNum>
-  <w:abstractNum w:abstractNumId="12">
+  <w:abstractNum w:abstractNumId="12" w15:restartNumberingAfterBreak="0">
     <w:nsid w:val="7C692011"/>
     <w:multiLevelType w:val="multilevel"/>
     <w:tmpl w:val="E1DC4554"/>
@@ -5408,7 +5500,7 @@
       </w:rPr>
     </w:lvl>
   </w:abstractNum>
-  <w:abstractNum w:abstractNumId="13">
+  <w:abstractNum w:abstractNumId="13" w15:restartNumberingAfterBreak="0">
     <w:nsid w:val="7C702358"/>
     <w:multiLevelType w:val="multilevel"/>
     <w:tmpl w:val="1A8CD198"/>
@@ -5521,7 +5613,7 @@
       </w:rPr>
     </w:lvl>
   </w:abstractNum>
-  <w:abstractNum w:abstractNumId="14">
+  <w:abstractNum w:abstractNumId="14" w15:restartNumberingAfterBreak="0">
     <w:nsid w:val="7EEA1F70"/>
     <w:multiLevelType w:val="multilevel"/>
     <w:tmpl w:val="83665A38"/>
@@ -5687,7 +5779,7 @@
 </file>
 
 <file path=word/styles.xml><?xml version="1.0" encoding="utf-8"?>
-<w:styles xmlns:mc="http://schemas.openxmlformats.org/markup-compatibility/2006" xmlns:r="http://schemas.openxmlformats.org/officeDocument/2006/relationships" xmlns:w="http://schemas.openxmlformats.org/wordprocessingml/2006/main" xmlns:w14="http://schemas.microsoft.com/office/word/2010/wordml" xmlns:w15="http://schemas.microsoft.com/office/word/2012/wordml" mc:Ignorable="w14 w15">
+<w:styles xmlns:mc="http://schemas.openxmlformats.org/markup-compatibility/2006" xmlns:r="http://schemas.openxmlformats.org/officeDocument/2006/relationships" xmlns:w="http://schemas.openxmlformats.org/wordprocessingml/2006/main" xmlns:w14="http://schemas.microsoft.com/office/word/2010/wordml" xmlns:w15="http://schemas.microsoft.com/office/word/2012/wordml" xmlns:w16cex="http://schemas.microsoft.com/office/word/2018/wordml/cex" xmlns:w16cid="http://schemas.microsoft.com/office/word/2016/wordml/cid" xmlns:w16="http://schemas.microsoft.com/office/word/2018/wordml" xmlns:w16se="http://schemas.microsoft.com/office/word/2015/wordml/symex" mc:Ignorable="w14 w15 w16se w16cid w16 w16cex">
   <w:docDefaults>
     <w:rPrDefault>
       <w:rPr>
@@ -5703,7 +5795,7 @@
       </w:pPr>
     </w:pPrDefault>
   </w:docDefaults>
-  <w:latentStyles w:defLockedState="0" w:defUIPriority="99" w:defSemiHidden="0" w:defUnhideWhenUsed="0" w:defQFormat="0" w:count="371">
+  <w:latentStyles w:defLockedState="0" w:defUIPriority="99" w:defSemiHidden="0" w:defUnhideWhenUsed="0" w:defQFormat="0" w:count="376">
     <w:lsdException w:name="Normal" w:uiPriority="0" w:qFormat="1"/>
     <w:lsdException w:name="heading 1" w:uiPriority="9" w:qFormat="1"/>
     <w:lsdException w:name="heading 2" w:semiHidden="1" w:uiPriority="9" w:unhideWhenUsed="1" w:qFormat="1"/>
@@ -5809,7 +5901,6 @@
     <w:lsdException w:name="HTML Sample" w:semiHidden="1" w:unhideWhenUsed="1"/>
     <w:lsdException w:name="HTML Typewriter" w:semiHidden="1" w:unhideWhenUsed="1"/>
     <w:lsdException w:name="HTML Variable" w:semiHidden="1" w:unhideWhenUsed="1"/>
-    <w:lsdException w:name="Normal Table" w:semiHidden="1" w:unhideWhenUsed="1"/>
     <w:lsdException w:name="annotation subject" w:semiHidden="1" w:unhideWhenUsed="1"/>
     <w:lsdException w:name="No List" w:semiHidden="1" w:unhideWhenUsed="1"/>
     <w:lsdException w:name="Outline List 1" w:semiHidden="1" w:unhideWhenUsed="1"/>
@@ -5852,11 +5943,8 @@
     <w:lsdException w:name="Table Contemporary" w:semiHidden="1" w:unhideWhenUsed="1"/>
     <w:lsdException w:name="Table Elegant" w:semiHidden="1" w:unhideWhenUsed="1"/>
     <w:lsdException w:name="Table Professional" w:semiHidden="1" w:unhideWhenUsed="1"/>
-    <w:lsdException w:name="Table Subtle 1" w:semiHidden="1" w:unhideWhenUsed="1"/>
     <w:lsdException w:name="Table Subtle 2" w:semiHidden="1" w:unhideWhenUsed="1"/>
     <w:lsdException w:name="Table Web 1" w:semiHidden="1" w:unhideWhenUsed="1"/>
-    <w:lsdException w:name="Table Web 2" w:semiHidden="1" w:unhideWhenUsed="1"/>
-    <w:lsdException w:name="Table Web 3" w:semiHidden="1" w:unhideWhenUsed="1"/>
     <w:lsdException w:name="Balloon Text" w:semiHidden="1" w:unhideWhenUsed="1"/>
     <w:lsdException w:name="Table Grid" w:uiPriority="39"/>
     <w:lsdException w:name="Table Theme" w:semiHidden="1" w:unhideWhenUsed="1"/>
@@ -6075,6 +6163,11 @@
     <w:lsdException w:name="List Table 5 Dark Accent 6" w:uiPriority="50"/>
     <w:lsdException w:name="List Table 6 Colorful Accent 6" w:uiPriority="51"/>
     <w:lsdException w:name="List Table 7 Colorful Accent 6" w:uiPriority="52"/>
+    <w:lsdException w:name="Mention" w:semiHidden="1" w:unhideWhenUsed="1"/>
+    <w:lsdException w:name="Smart Hyperlink" w:semiHidden="1" w:unhideWhenUsed="1"/>
+    <w:lsdException w:name="Hashtag" w:semiHidden="1" w:unhideWhenUsed="1"/>
+    <w:lsdException w:name="Unresolved Mention" w:semiHidden="1" w:unhideWhenUsed="1"/>
+    <w:lsdException w:name="Smart Link" w:semiHidden="1" w:unhideWhenUsed="1"/>
   </w:latentStyles>
   <w:style w:type="paragraph" w:default="1" w:styleId="Normal">
     <w:name w:val="Normal"/>

</xml_diff>